<commit_message>
Add lab 4, refactor lab 3
</commit_message>
<xml_diff>
--- a/reports/FILIP-3.DOCX
+++ b/reports/FILIP-3.DOCX
@@ -11,15 +11,8 @@
           <w:szCs w:val="28"/>
         </w:rPr>
       </w:pPr>
-      <w:bookmarkStart w:id="0" w:name="_Hlk117032442"/>
+      <w:bookmarkStart w:id="0" w:name="_GoBack"/>
       <w:bookmarkEnd w:id="0"/>
-      <w:r>
-        <w:rPr>
-          <w:rFonts w:eastAsia="Times New Roman" w:cs="Times New Roman"/>
-          <w:szCs w:val="28"/>
-        </w:rPr>
-        <w:t>к</w:t>
-      </w:r>
       <w:r>
         <w:rPr>
           <w:rFonts w:eastAsia="Times New Roman" w:cs="Times New Roman"/>
@@ -368,8 +361,6 @@
         </w:rPr>
         <w:t>ка</w:t>
       </w:r>
-      <w:bookmarkStart w:id="1" w:name="_GoBack"/>
-      <w:bookmarkEnd w:id="1"/>
       <w:r>
         <w:rPr>
           <w:rFonts w:eastAsia="Times New Roman" w:cs="Times New Roman"/>
@@ -15290,7 +15281,7 @@
 </file>
 
 <file path=customXml/itemProps1.xml><?xml version="1.0" encoding="utf-8"?>
-<ds:datastoreItem xmlns:ds="http://schemas.openxmlformats.org/officeDocument/2006/customXml" ds:itemID="{3A54E8D8-5148-4329-8F27-62A3F223C6C2}">
+<ds:datastoreItem xmlns:ds="http://schemas.openxmlformats.org/officeDocument/2006/customXml" ds:itemID="{8C515546-4FD5-4133-B514-91B361CACFB9}">
   <ds:schemaRefs>
     <ds:schemaRef ds:uri="http://schemas.openxmlformats.org/officeDocument/2006/bibliography"/>
   </ds:schemaRefs>

</xml_diff>

<commit_message>
wrote reports to lab 3 and lab 4
</commit_message>
<xml_diff>
--- a/reports/FILIP-3.DOCX
+++ b/reports/FILIP-3.DOCX
@@ -5589,6 +5589,186 @@
     </w:p>
     <w:p>
       <w:pPr>
+        <w:ind w:firstLine="720"/>
+        <w:rPr>
+          <w:rFonts w:cs="Times New Roman"/>
+          <w:szCs w:val="28"/>
+        </w:rPr>
+      </w:pPr>
+      <w:r>
+        <w:rPr>
+          <w:rFonts w:cs="Times New Roman"/>
+          <w:szCs w:val="28"/>
+        </w:rPr>
+        <w:t xml:space="preserve">Алгоритм швидкого сортування зазвичай не є стабільним, </w:t>
+      </w:r>
+      <w:r>
+        <w:rPr>
+          <w:rFonts w:cs="Times New Roman"/>
+          <w:szCs w:val="28"/>
+        </w:rPr>
+        <w:t>його час</w:t>
+      </w:r>
+      <w:r>
+        <w:rPr>
+          <w:rFonts w:cs="Times New Roman"/>
+          <w:szCs w:val="28"/>
+        </w:rPr>
+        <w:t xml:space="preserve"> виконання</w:t>
+      </w:r>
+      <w:r>
+        <w:rPr>
+          <w:rFonts w:cs="Times New Roman"/>
+          <w:szCs w:val="28"/>
+        </w:rPr>
+        <w:t xml:space="preserve"> у</w:t>
+      </w:r>
+      <w:r>
+        <w:rPr>
+          <w:rFonts w:cs="Times New Roman"/>
+          <w:szCs w:val="28"/>
+        </w:rPr>
+        <w:t xml:space="preserve"> середньому </w:t>
+      </w:r>
+      <w:r>
+        <w:rPr>
+          <w:i/>
+          <w:iCs/>
+          <w:color w:val="000000"/>
+          <w:szCs w:val="28"/>
+        </w:rPr>
+        <w:t>O</w:t>
+      </w:r>
+      <w:r>
+        <w:rPr>
+          <w:color w:val="000000"/>
+          <w:szCs w:val="28"/>
+        </w:rPr>
+        <w:t>(</w:t>
+      </w:r>
+      <w:r>
+        <w:rPr>
+          <w:i/>
+          <w:iCs/>
+          <w:color w:val="000000"/>
+          <w:szCs w:val="28"/>
+        </w:rPr>
+        <w:t>n</w:t>
+      </w:r>
+      <w:r>
+        <w:rPr>
+          <w:color w:val="000000"/>
+          <w:szCs w:val="28"/>
+        </w:rPr>
+        <w:t>∙log(</w:t>
+      </w:r>
+      <w:r>
+        <w:rPr>
+          <w:i/>
+          <w:iCs/>
+          <w:color w:val="000000"/>
+          <w:szCs w:val="28"/>
+        </w:rPr>
+        <w:t>n</w:t>
+      </w:r>
+      <w:r>
+        <w:rPr>
+          <w:color w:val="000000"/>
+          <w:szCs w:val="28"/>
+        </w:rPr>
+        <w:t>))</w:t>
+      </w:r>
+      <w:r>
+        <w:rPr>
+          <w:rFonts w:cs="Times New Roman"/>
+          <w:szCs w:val="28"/>
+        </w:rPr>
+        <w:t xml:space="preserve">, але в найгіршому випадку може досягти </w:t>
+      </w:r>
+      <w:r>
+        <w:rPr>
+          <w:rFonts w:cs="Times New Roman"/>
+          <w:i/>
+          <w:szCs w:val="28"/>
+        </w:rPr>
+        <w:t>O(n</w:t>
+      </w:r>
+      <w:r>
+        <w:rPr>
+          <w:rFonts w:cs="Times New Roman"/>
+          <w:i/>
+          <w:szCs w:val="28"/>
+          <w:vertAlign w:val="superscript"/>
+        </w:rPr>
+        <w:t>2</w:t>
+      </w:r>
+      <w:r>
+        <w:rPr>
+          <w:rFonts w:cs="Times New Roman"/>
+          <w:i/>
+          <w:szCs w:val="28"/>
+        </w:rPr>
+        <w:t>)</w:t>
+      </w:r>
+      <w:r>
+        <w:rPr>
+          <w:rFonts w:cs="Times New Roman"/>
+          <w:szCs w:val="28"/>
+        </w:rPr>
+        <w:t xml:space="preserve">. Проте, на практиці часто працює швидше, ніж </w:t>
+      </w:r>
+      <w:r>
+        <w:rPr>
+          <w:rFonts w:cs="Times New Roman"/>
+          <w:szCs w:val="28"/>
+        </w:rPr>
+        <w:t>алгоритм сортування злиттям</w:t>
+      </w:r>
+      <w:r>
+        <w:rPr>
+          <w:rFonts w:cs="Times New Roman"/>
+          <w:szCs w:val="28"/>
+        </w:rPr>
+        <w:t>.</w:t>
+      </w:r>
+      <w:r>
+        <w:rPr>
+          <w:rFonts w:cs="Times New Roman"/>
+          <w:szCs w:val="28"/>
+        </w:rPr>
+        <w:t xml:space="preserve"> </w:t>
+      </w:r>
+      <w:r>
+        <w:rPr>
+          <w:rFonts w:cs="Times New Roman"/>
+          <w:szCs w:val="28"/>
+        </w:rPr>
+        <w:t>Краще підходить для масивів</w:t>
+      </w:r>
+      <w:r>
+        <w:rPr>
+          <w:rFonts w:cs="Times New Roman"/>
+          <w:szCs w:val="28"/>
+        </w:rPr>
+        <w:t>, що знаходяться</w:t>
+      </w:r>
+      <w:r>
+        <w:rPr>
+          <w:rFonts w:cs="Times New Roman"/>
+          <w:szCs w:val="28"/>
+        </w:rPr>
+        <w:t xml:space="preserve"> в оперативній пам'яті, коли не потрібна стабільність, або коли масив має багато однакових елементів</w:t>
+      </w:r>
+      <w:r>
+        <w:rPr>
+          <w:rFonts w:cs="Times New Roman"/>
+          <w:szCs w:val="28"/>
+        </w:rPr>
+        <w:t>.</w:t>
+      </w:r>
+    </w:p>
+    <w:p>
+      <w:pPr>
         <w:pStyle w:val="ListParagraph"/>
         <w:ind w:left="0" w:firstLine="720"/>
         <w:rPr>
@@ -5869,73 +6049,13 @@
     </w:p>
     <w:p>
       <w:pPr>
-        <w:pStyle w:val="ListParagraph"/>
-        <w:ind w:left="0" w:firstLine="720"/>
-        <w:rPr>
-          <w:rFonts w:cs="Times New Roman"/>
-          <w:szCs w:val="28"/>
-        </w:rPr>
-      </w:pPr>
-    </w:p>
-    <w:p>
-      <w:pPr>
-        <w:pStyle w:val="ListParagraph"/>
-        <w:ind w:left="0" w:firstLine="720"/>
-        <w:rPr>
-          <w:rFonts w:cs="Times New Roman"/>
-          <w:szCs w:val="28"/>
-        </w:rPr>
-      </w:pPr>
-    </w:p>
-    <w:p>
-      <w:pPr>
-        <w:pStyle w:val="ListParagraph"/>
-        <w:ind w:left="0" w:firstLine="720"/>
-        <w:rPr>
-          <w:rFonts w:cs="Times New Roman"/>
-          <w:szCs w:val="28"/>
-        </w:rPr>
-      </w:pPr>
-    </w:p>
-    <w:p>
-      <w:pPr>
-        <w:pStyle w:val="ListParagraph"/>
-        <w:ind w:left="0" w:firstLine="720"/>
-        <w:rPr>
-          <w:rFonts w:cs="Times New Roman"/>
-          <w:szCs w:val="28"/>
-        </w:rPr>
-      </w:pPr>
-    </w:p>
-    <w:p>
-      <w:pPr>
-        <w:pStyle w:val="ListParagraph"/>
-        <w:ind w:left="0" w:firstLine="720"/>
-        <w:rPr>
-          <w:rFonts w:cs="Times New Roman"/>
-          <w:szCs w:val="28"/>
-        </w:rPr>
-      </w:pPr>
-    </w:p>
-    <w:p>
-      <w:pPr>
-        <w:pStyle w:val="ListParagraph"/>
-        <w:ind w:left="0" w:firstLine="720"/>
-        <w:rPr>
-          <w:rFonts w:cs="Times New Roman"/>
-          <w:szCs w:val="28"/>
-        </w:rPr>
-      </w:pPr>
-    </w:p>
-    <w:p>
-      <w:pPr>
-        <w:pStyle w:val="ListParagraph"/>
-        <w:ind w:left="0" w:firstLine="720"/>
-        <w:rPr>
-          <w:rFonts w:cs="Times New Roman"/>
-          <w:szCs w:val="28"/>
-        </w:rPr>
-      </w:pPr>
+        <w:rPr>
+          <w:rFonts w:cs="Times New Roman"/>
+          <w:szCs w:val="28"/>
+        </w:rPr>
+      </w:pPr>
+      <w:bookmarkStart w:id="0" w:name="_GoBack"/>
+      <w:bookmarkEnd w:id="0"/>
     </w:p>
     <w:p>
       <w:pPr>
@@ -13090,8 +13210,6 @@
           <w:lang w:val="en-US"/>
         </w:rPr>
       </w:pPr>
-      <w:bookmarkStart w:id="0" w:name="_GoBack"/>
-      <w:bookmarkEnd w:id="0"/>
     </w:p>
     <w:sectPr>
       <w:pgSz w:w="12240" w:h="15840"/>
@@ -16009,7 +16127,7 @@
 </file>
 
 <file path=customXml/itemProps1.xml><?xml version="1.0" encoding="utf-8"?>
-<ds:datastoreItem xmlns:ds="http://schemas.openxmlformats.org/officeDocument/2006/customXml" ds:itemID="{5CC7447B-A40C-4C1F-B62E-84D94F7B2D87}">
+<ds:datastoreItem xmlns:ds="http://schemas.openxmlformats.org/officeDocument/2006/customXml" ds:itemID="{93A915EE-5015-4B20-8693-B856508263E4}">
   <ds:schemaRefs>
     <ds:schemaRef ds:uri="http://schemas.openxmlformats.org/officeDocument/2006/bibliography"/>
   </ds:schemaRefs>

</xml_diff>